<commit_message>
Fix title heading of Risk management plan
</commit_message>
<xml_diff>
--- a/ERGO/Risk Management Plan.docx
+++ b/ERGO/Risk Management Plan.docx
@@ -28,7 +28,7 @@
         <w:rPr>
           <w:b/>
         </w:rPr>
-        <w:t>Participant Information</w:t>
+        <w:t>Risk Management Plan</w:t>
       </w:r>
     </w:p>
     <w:tbl>
@@ -70,11 +70,21 @@
               </w:rPr>
               <w:t>ERGO/</w:t>
             </w:r>
-            <w:fldSimple w:instr=" DOCPROPERTY  Faculty  \* MERGEFORMAT ">
-              <w:r>
-                <w:t>FPSE</w:t>
-              </w:r>
-            </w:fldSimple>
+            <w:r>
+              <w:fldChar w:fldCharType="begin"/>
+            </w:r>
+            <w:r>
+              <w:instrText xml:space="preserve"> DOCPROPERTY  Faculty  \* MERGEFORMAT </w:instrText>
+            </w:r>
+            <w:r>
+              <w:fldChar w:fldCharType="separate"/>
+            </w:r>
+            <w:r>
+              <w:t>FPSE</w:t>
+            </w:r>
+            <w:r>
+              <w:fldChar w:fldCharType="end"/>
+            </w:r>
             <w:r>
               <w:rPr>
                 <w:b/>
@@ -167,18 +177,18 @@
     <w:p/>
     <w:p>
       <w:r>
-        <w:t xml:space="preserve">In this study, participants will be required to wear a device on various parts of their body which will measure their movement while they perform different exercises. These activities will take place inside a university </w:t>
+        <w:t>In this study, pa</w:t>
+      </w:r>
+      <w:bookmarkStart w:id="0" w:name="_GoBack"/>
+      <w:bookmarkEnd w:id="0"/>
+      <w:r>
+        <w:t xml:space="preserve">rticipants will be required to wear a device on various parts of their body which will measure their movement while they perform different exercises. These activities will take place inside a university </w:t>
       </w:r>
       <w:r>
         <w:t xml:space="preserve">building </w:t>
       </w:r>
       <w:r>
-        <w:t>which provi</w:t>
-      </w:r>
-      <w:bookmarkStart w:id="0" w:name="_GoBack"/>
-      <w:bookmarkEnd w:id="0"/>
-      <w:r>
-        <w:t>des sufficient space, most likely in the level 3 Zepler labs. Due to the nature of this study, there are some risks whose details and management strategies are listed in the table below.</w:t>
+        <w:t>which provides sufficient space, most likely in the level 3 Zepler labs. Due to the nature of this study, there are some risks whose details and management strategies are listed in the table below.</w:t>
       </w:r>
     </w:p>
     <w:p/>

</xml_diff>